<commit_message>
added at landmark group
</commit_message>
<xml_diff>
--- a/MostImportant Docks For Interview/MongoDB_Kafka_and_Oracle_Sql_Queries.docx
+++ b/MostImportant Docks For Interview/MongoDB_Kafka_and_Oracle_Sql_Queries.docx
@@ -1,6 +1,6 @@
 
 <file path=word/document.xml><?xml version="1.0" encoding="utf-8"?>
-<w:document xmlns:wpc="http://schemas.microsoft.com/office/word/2010/wordprocessingCanvas" xmlns:cx="http://schemas.microsoft.com/office/drawing/2014/chartex" xmlns:cx1="http://schemas.microsoft.com/office/drawing/2015/9/8/chartex" xmlns:cx2="http://schemas.microsoft.com/office/drawing/2015/10/21/chartex" xmlns:cx3="http://schemas.microsoft.com/office/drawing/2016/5/9/chartex" xmlns:cx4="http://schemas.microsoft.com/office/drawing/2016/5/10/chartex" xmlns:cx5="http://schemas.microsoft.com/office/drawing/2016/5/11/chartex" xmlns:cx6="http://schemas.microsoft.com/office/drawing/2016/5/12/chartex" xmlns:cx7="http://schemas.microsoft.com/office/drawing/2016/5/13/chartex" xmlns:cx8="http://schemas.microsoft.com/office/drawing/2016/5/14/chartex" xmlns:mc="http://schemas.openxmlformats.org/markup-compatibility/2006" xmlns:aink="http://schemas.microsoft.com/office/drawing/2016/ink" xmlns:am3d="http://schemas.microsoft.com/office/drawing/2017/model3d" xmlns:o="urn:schemas-microsoft-com:office:office" xmlns:r="http://schemas.openxmlformats.org/officeDocument/2006/relationships" xmlns:m="http://schemas.openxmlformats.org/officeDocument/2006/math" xmlns:v="urn:schemas-microsoft-com:vml" xmlns:wp14="http://schemas.microsoft.com/office/word/2010/wordprocessingDrawing" xmlns:wp="http://schemas.openxmlformats.org/drawingml/2006/wordprocessingDrawing" xmlns:w10="urn:schemas-microsoft-com:office:word" xmlns:w="http://schemas.openxmlformats.org/wordprocessingml/2006/main" xmlns:w14="http://schemas.microsoft.com/office/word/2010/wordml" xmlns:w15="http://schemas.microsoft.com/office/word/2012/wordml" xmlns:w16cex="http://schemas.microsoft.com/office/word/2018/wordml/cex" xmlns:w16cid="http://schemas.microsoft.com/office/word/2016/wordml/cid" xmlns:w16="http://schemas.microsoft.com/office/word/2018/wordml" xmlns:w16sdtdh="http://schemas.microsoft.com/office/word/2020/wordml/sdtdatahash" xmlns:w16se="http://schemas.microsoft.com/office/word/2015/wordml/symex" xmlns:wpg="http://schemas.microsoft.com/office/word/2010/wordprocessingGroup" xmlns:wpi="http://schemas.microsoft.com/office/word/2010/wordprocessingInk" xmlns:wne="http://schemas.microsoft.com/office/word/2006/wordml" xmlns:wps="http://schemas.microsoft.com/office/word/2010/wordprocessingShape" mc:Ignorable="w14 w15 w16se w16cid w16 w16cex w16sdtdh wp14">
+<w:document xmlns:wpc="http://schemas.microsoft.com/office/word/2010/wordprocessingCanvas" xmlns:cx="http://schemas.microsoft.com/office/drawing/2014/chartex" xmlns:cx1="http://schemas.microsoft.com/office/drawing/2015/9/8/chartex" xmlns:cx2="http://schemas.microsoft.com/office/drawing/2015/10/21/chartex" xmlns:cx3="http://schemas.microsoft.com/office/drawing/2016/5/9/chartex" xmlns:cx4="http://schemas.microsoft.com/office/drawing/2016/5/10/chartex" xmlns:cx5="http://schemas.microsoft.com/office/drawing/2016/5/11/chartex" xmlns:cx6="http://schemas.microsoft.com/office/drawing/2016/5/12/chartex" xmlns:cx7="http://schemas.microsoft.com/office/drawing/2016/5/13/chartex" xmlns:cx8="http://schemas.microsoft.com/office/drawing/2016/5/14/chartex" xmlns:mc="http://schemas.openxmlformats.org/markup-compatibility/2006" xmlns:aink="http://schemas.microsoft.com/office/drawing/2016/ink" xmlns:am3d="http://schemas.microsoft.com/office/drawing/2017/model3d" xmlns:o="urn:schemas-microsoft-com:office:office" xmlns:oel="http://schemas.microsoft.com/office/2019/extlst" xmlns:r="http://schemas.openxmlformats.org/officeDocument/2006/relationships" xmlns:m="http://schemas.openxmlformats.org/officeDocument/2006/math" xmlns:v="urn:schemas-microsoft-com:vml" xmlns:wp14="http://schemas.microsoft.com/office/word/2010/wordprocessingDrawing" xmlns:wp="http://schemas.openxmlformats.org/drawingml/2006/wordprocessingDrawing" xmlns:w10="urn:schemas-microsoft-com:office:word" xmlns:w="http://schemas.openxmlformats.org/wordprocessingml/2006/main" xmlns:w14="http://schemas.microsoft.com/office/word/2010/wordml" xmlns:w15="http://schemas.microsoft.com/office/word/2012/wordml" xmlns:w16cex="http://schemas.microsoft.com/office/word/2018/wordml/cex" xmlns:w16cid="http://schemas.microsoft.com/office/word/2016/wordml/cid" xmlns:w16="http://schemas.microsoft.com/office/word/2018/wordml" xmlns:w16sdtdh="http://schemas.microsoft.com/office/word/2020/wordml/sdtdatahash" xmlns:w16se="http://schemas.microsoft.com/office/word/2015/wordml/symex" xmlns:wpg="http://schemas.microsoft.com/office/word/2010/wordprocessingGroup" xmlns:wpi="http://schemas.microsoft.com/office/word/2010/wordprocessingInk" xmlns:wne="http://schemas.microsoft.com/office/word/2006/wordml" xmlns:wps="http://schemas.microsoft.com/office/word/2010/wordprocessingShape" mc:Ignorable="w14 w15 w16se w16cid w16 w16cex w16sdtdh wp14">
   <w:body>
     <w:p>
       <w:r>
@@ -1267,7 +1267,17 @@
       </w:r>
     </w:p>
     <w:p>
-      <w:r>
+      <w:pPr>
+        <w:rPr>
+          <w:b/>
+          <w:bCs/>
+        </w:rPr>
+      </w:pPr>
+      <w:r>
+        <w:rPr>
+          <w:b/>
+          <w:bCs/>
+        </w:rPr>
         <w:t>What is Kafka?</w:t>
       </w:r>
     </w:p>
@@ -1369,6 +1379,12 @@
       </w:r>
       <w:r>
         <w:br/>
+      </w:r>
+      <w:r>
+        <w:rPr>
+          <w:b/>
+          <w:bCs/>
+        </w:rPr>
         <w:t>In this session, we will cover following things.</w:t>
       </w:r>
     </w:p>
@@ -16396,7 +16412,15 @@
             </w:r>
             <w:proofErr w:type="spellEnd"/>
             <w:r>
-              <w:t xml:space="preserve"> df = new </w:t>
+              <w:t xml:space="preserve"> </w:t>
+            </w:r>
+            <w:proofErr w:type="spellStart"/>
+            <w:r>
+              <w:t>df</w:t>
+            </w:r>
+            <w:proofErr w:type="spellEnd"/>
+            <w:r>
+              <w:t xml:space="preserve"> = new </w:t>
             </w:r>
             <w:proofErr w:type="spellStart"/>
             <w:r>
@@ -17494,7 +17518,15 @@
             </w:r>
             <w:proofErr w:type="spellEnd"/>
             <w:r>
-              <w:t xml:space="preserve"> df = new </w:t>
+              <w:t xml:space="preserve"> </w:t>
+            </w:r>
+            <w:proofErr w:type="spellStart"/>
+            <w:r>
+              <w:t>df</w:t>
+            </w:r>
+            <w:proofErr w:type="spellEnd"/>
+            <w:r>
+              <w:t xml:space="preserve"> = new </w:t>
             </w:r>
             <w:proofErr w:type="spellStart"/>
             <w:r>
@@ -45023,7 +45055,17 @@
     <w:p/>
     <w:p/>
     <w:p>
-      <w:r>
+      <w:pPr>
+        <w:rPr>
+          <w:b/>
+          <w:bCs/>
+        </w:rPr>
+      </w:pPr>
+      <w:r>
+        <w:rPr>
+          <w:b/>
+          <w:bCs/>
+        </w:rPr>
         <w:t>MongoDB :-</w:t>
       </w:r>
     </w:p>
@@ -45046,7 +45088,17 @@
     </w:p>
     <w:p/>
     <w:p>
-      <w:r>
+      <w:pPr>
+        <w:rPr>
+          <w:b/>
+          <w:bCs/>
+        </w:rPr>
+      </w:pPr>
+      <w:r>
+        <w:rPr>
+          <w:b/>
+          <w:bCs/>
+        </w:rPr>
         <w:t>What is MongoDB?</w:t>
       </w:r>
     </w:p>
@@ -45062,7 +45114,14 @@
     </w:p>
     <w:p>
       <w:r>
-        <w:t>Schema-less Database: It is the great feature provided by the MongoDB. A Schema-less database means one collection can hold different types of documents in it. Or in other words, in the MongoDB database, a single collection can hold multiple documents and these documents may consist of the different numbers of fields, content, and size. It is not necessary that the one document is similar to another document like in the relational databases. Due to this cool feature, MongoDB provides great flexibility to databases.</w:t>
+        <w:rPr>
+          <w:b/>
+          <w:bCs/>
+        </w:rPr>
+        <w:t>Schema-less Database:</w:t>
+      </w:r>
+      <w:r>
+        <w:t xml:space="preserve"> It is the great feature provided by the MongoDB. A Schema-less database means one collection can hold different types of documents in it. Or in other words, in the MongoDB database, a single collection can hold multiple documents and these documents may consist of the different numbers of fields, content, and size. It is not necessary that the one document is similar to another document like in the relational databases. Due to this cool feature, MongoDB provides great flexibility to databases.</w:t>
       </w:r>
     </w:p>
     <w:p>
@@ -45073,11 +45132,22 @@
     <w:p>
       <w:proofErr w:type="spellStart"/>
       <w:r>
+        <w:rPr>
+          <w:b/>
+          <w:bCs/>
+        </w:rPr>
         <w:t>Scalabiltiy</w:t>
       </w:r>
       <w:proofErr w:type="spellEnd"/>
       <w:r>
-        <w:t xml:space="preserve">: MongoDB provides horizontal scalability with the help of </w:t>
+        <w:rPr>
+          <w:b/>
+          <w:bCs/>
+        </w:rPr>
+        <w:t>:</w:t>
+      </w:r>
+      <w:r>
+        <w:t xml:space="preserve"> MongoDB provides horizontal scalability with the help of </w:t>
       </w:r>
       <w:proofErr w:type="spellStart"/>
       <w:r>
@@ -45098,12 +45168,26 @@
     </w:p>
     <w:p>
       <w:r>
-        <w:t>Replication: MongoDB provides high availability and redundancy with the help of replication, it creates multiple copies of the data and sends these copies to a different server so that if one server fails, then the data is retrieved from another server.</w:t>
-      </w:r>
-    </w:p>
-    <w:p>
-      <w:r>
-        <w:t xml:space="preserve">Aggregation: It allows to perform operations on the grouped data and get a single result or computed result. It is similar to the SQL GROUPBY clause. It provides three different aggregations </w:t>
+        <w:rPr>
+          <w:b/>
+          <w:bCs/>
+        </w:rPr>
+        <w:t>Replication:</w:t>
+      </w:r>
+      <w:r>
+        <w:t xml:space="preserve"> MongoDB provides high availability and redundancy with the help of replication, it creates multiple copies of the data and sends these copies to a different server so that if one server fails, then the data is retrieved from another server.</w:t>
+      </w:r>
+    </w:p>
+    <w:p>
+      <w:r>
+        <w:rPr>
+          <w:b/>
+          <w:bCs/>
+        </w:rPr>
+        <w:t>Aggregation:</w:t>
+      </w:r>
+      <w:r>
+        <w:t xml:space="preserve"> It allows to perform operations on the grouped data and get a single result or computed result. It is similar to the SQL GROUPBY clause. It provides three different aggregations </w:t>
       </w:r>
       <w:proofErr w:type="spellStart"/>
       <w:r>
@@ -45116,7 +45200,14 @@
     </w:p>
     <w:p>
       <w:r>
-        <w:t>High Performance: The performance of MongoDB is very high and data persistence as compared to another database due to its features like scalability, indexing, replication, etc.</w:t>
+        <w:rPr>
+          <w:b/>
+          <w:bCs/>
+        </w:rPr>
+        <w:t>High Performance:</w:t>
+      </w:r>
+      <w:r>
+        <w:t xml:space="preserve"> The performance of MongoDB is very high and data persistence as compared to another database due to its features like scalability, indexing, replication, etc.</w:t>
       </w:r>
     </w:p>
     <w:p>
@@ -45131,8 +45222,15 @@
     </w:p>
     <w:p>
       <w:r>
+        <w:rPr>
+          <w:b/>
+          <w:bCs/>
+        </w:rPr>
         <w:lastRenderedPageBreak/>
-        <w:t xml:space="preserve">Load balancing : MongoDB uses the concept of </w:t>
+        <w:t>Load balancing :</w:t>
+      </w:r>
+      <w:r>
+        <w:t xml:space="preserve"> MongoDB uses the concept of </w:t>
       </w:r>
       <w:proofErr w:type="spellStart"/>
       <w:r>
@@ -45144,7 +45242,17 @@
       </w:r>
     </w:p>
     <w:p>
-      <w:r>
+      <w:pPr>
+        <w:rPr>
+          <w:b/>
+          <w:bCs/>
+        </w:rPr>
+      </w:pPr>
+      <w:r>
+        <w:rPr>
+          <w:b/>
+          <w:bCs/>
+        </w:rPr>
         <w:t>Key Components of MongoDB Architecture</w:t>
       </w:r>
     </w:p>
@@ -45155,7 +45263,14 @@
     </w:p>
     <w:p>
       <w:r>
-        <w:t xml:space="preserve">_id – This is a field required in every MongoDB document. The _id field represents a unique value in the MongoDB document. The _id field is like the document's primary key. If you create a new document without an _id field, MongoDB will automatically create the field. So for example, if we see the example of the above customer table, </w:t>
+        <w:rPr>
+          <w:b/>
+          <w:bCs/>
+        </w:rPr>
+        <w:t>_id –</w:t>
+      </w:r>
+      <w:r>
+        <w:t xml:space="preserve"> This is a field required in every MongoDB document. The _id field represents a unique value in the MongoDB document. The _id field is like the document's primary key. If you create a new document without an _id field, MongoDB will automatically create the field. So for example, if we see the example of the above customer table, </w:t>
       </w:r>
     </w:p>
     <w:p>
@@ -45475,27 +45590,62 @@
     </w:tbl>
     <w:p>
       <w:r>
-        <w:t>Collection – This is a grouping of MongoDB documents. A collection is the equivalent of a table which is created in any other RDMS such as Oracle or MS SQL. A collection exists within a single database. As seen from the introduction collections don't enforce any sort of structure.</w:t>
-      </w:r>
-    </w:p>
-    <w:p>
-      <w:r>
-        <w:t>Cursor – This is a pointer to the result set of a query. Clients can iterate through a cursor to retrieve results.</w:t>
-      </w:r>
-    </w:p>
-    <w:p>
-      <w:r>
-        <w:t>Database – This is a container for collections like in RDMS wherein it is a container for tables. Each database gets its own set of files on the file system. A MongoDB server can store multiple databases.</w:t>
-      </w:r>
-    </w:p>
-    <w:p>
-      <w:r>
-        <w:t>Document - A record in a MongoDB collection is basically called a document. The document, in turn, will consist of field name and values.</w:t>
-      </w:r>
-    </w:p>
-    <w:p>
-      <w:r>
-        <w:t>Field - A name-value pair in a document. A document has zero or more fields. Fields are analogous to columns in relational databases.</w:t>
+        <w:rPr>
+          <w:b/>
+          <w:bCs/>
+        </w:rPr>
+        <w:t>Collection –</w:t>
+      </w:r>
+      <w:r>
+        <w:t xml:space="preserve"> This is a grouping of MongoDB documents. A collection is the equivalent of a table which is created in any other RDMS such as Oracle or MS SQL. A collection exists within a single database. As seen from the introduction collections don't enforce any sort of structure.</w:t>
+      </w:r>
+    </w:p>
+    <w:p>
+      <w:r>
+        <w:rPr>
+          <w:b/>
+          <w:bCs/>
+        </w:rPr>
+        <w:t>Cursor –</w:t>
+      </w:r>
+      <w:r>
+        <w:t xml:space="preserve"> This is a pointer to the result set of a query. Clients can iterate through a cursor to retrieve results.</w:t>
+      </w:r>
+    </w:p>
+    <w:p>
+      <w:r>
+        <w:rPr>
+          <w:b/>
+          <w:bCs/>
+        </w:rPr>
+        <w:t>Database –</w:t>
+      </w:r>
+      <w:r>
+        <w:t xml:space="preserve"> This is a container for collections like in RDMS wherein it is a container for tables. Each database gets its own set of files on the file system. A MongoDB server can store multiple databases.</w:t>
+      </w:r>
+    </w:p>
+    <w:p>
+      <w:r>
+        <w:rPr>
+          <w:b/>
+          <w:bCs/>
+        </w:rPr>
+        <w:t>Document -</w:t>
+      </w:r>
+      <w:r>
+        <w:t xml:space="preserve"> A record in a MongoDB collection is basically called a document. The document, in turn, will consist of field name and values.</w:t>
+      </w:r>
+    </w:p>
+    <w:p>
+      <w:r>
+        <w:rPr>
+          <w:b/>
+          <w:bCs/>
+        </w:rPr>
+        <w:t>Field -</w:t>
+      </w:r>
+      <w:r>
+        <w:t xml:space="preserve"> A name-value pair in a document. A document has zero or more fields. Fields are analogous to columns in relational databases.</w:t>
       </w:r>
     </w:p>
     <w:p>
@@ -46393,7 +46543,17 @@
       </w:r>
     </w:p>
     <w:p>
-      <w:r>
+      <w:pPr>
+        <w:rPr>
+          <w:b/>
+          <w:bCs/>
+        </w:rPr>
+      </w:pPr>
+      <w:r>
+        <w:rPr>
+          <w:b/>
+          <w:bCs/>
+        </w:rPr>
         <w:t>What is the CAP Theorem?</w:t>
       </w:r>
     </w:p>
@@ -46418,7 +46578,17 @@
       </w:r>
     </w:p>
     <w:p>
-      <w:r>
+      <w:pPr>
+        <w:rPr>
+          <w:b/>
+          <w:bCs/>
+        </w:rPr>
+      </w:pPr>
+      <w:r>
+        <w:rPr>
+          <w:b/>
+          <w:bCs/>
+        </w:rPr>
         <w:t>Consistency:</w:t>
       </w:r>
     </w:p>
@@ -46428,7 +46598,17 @@
       </w:r>
     </w:p>
     <w:p>
-      <w:r>
+      <w:pPr>
+        <w:rPr>
+          <w:b/>
+          <w:bCs/>
+        </w:rPr>
+      </w:pPr>
+      <w:r>
+        <w:rPr>
+          <w:b/>
+          <w:bCs/>
+        </w:rPr>
         <w:t>Availability:</w:t>
       </w:r>
     </w:p>
@@ -46438,7 +46618,17 @@
       </w:r>
     </w:p>
     <w:p>
-      <w:r>
+      <w:pPr>
+        <w:rPr>
+          <w:b/>
+          <w:bCs/>
+        </w:rPr>
+      </w:pPr>
+      <w:r>
+        <w:rPr>
+          <w:b/>
+          <w:bCs/>
+        </w:rPr>
         <w:t>Partition Tolerance:</w:t>
       </w:r>
     </w:p>
@@ -58059,25 +58249,59 @@
     </w:p>
     <w:p/>
     <w:p>
-      <w:r>
+      <w:pPr>
+        <w:pStyle w:val="NoSpacing"/>
+        <w:rPr>
+          <w:b/>
+          <w:bCs/>
+        </w:rPr>
+      </w:pPr>
+      <w:r>
+        <w:rPr>
+          <w:b/>
+          <w:bCs/>
+        </w:rPr>
         <w:t xml:space="preserve">Oracle </w:t>
       </w:r>
       <w:proofErr w:type="spellStart"/>
       <w:r>
+        <w:rPr>
+          <w:b/>
+          <w:bCs/>
+        </w:rPr>
         <w:t>Sql</w:t>
       </w:r>
       <w:proofErr w:type="spellEnd"/>
       <w:r>
+        <w:rPr>
+          <w:b/>
+          <w:bCs/>
+        </w:rPr>
         <w:t xml:space="preserve"> Queries </w:t>
       </w:r>
     </w:p>
     <w:p>
-      <w:proofErr w:type="spellStart"/>
-      <w:r>
+      <w:pPr>
+        <w:pStyle w:val="NoSpacing"/>
+        <w:rPr>
+          <w:b/>
+          <w:bCs/>
+        </w:rPr>
+      </w:pPr>
+      <w:proofErr w:type="spellStart"/>
+      <w:r>
+        <w:rPr>
+          <w:b/>
+          <w:bCs/>
+        </w:rPr>
         <w:t>Sql</w:t>
       </w:r>
       <w:proofErr w:type="spellEnd"/>
       <w:r>
+        <w:rPr>
+          <w:b/>
+          <w:bCs/>
+        </w:rPr>
         <w:t xml:space="preserve"> Queries interview questions :-</w:t>
       </w:r>
     </w:p>
@@ -58162,8 +58386,21 @@
     </w:p>
     <w:p/>
     <w:p>
-      <w:r>
-        <w:t>q) What is the difference between TRUNCATE and DROP statements?</w:t>
+      <w:pPr>
+        <w:rPr>
+          <w:b/>
+          <w:bCs/>
+        </w:rPr>
+      </w:pPr>
+      <w:r>
+        <w:t xml:space="preserve">q) </w:t>
+      </w:r>
+      <w:r>
+        <w:rPr>
+          <w:b/>
+          <w:bCs/>
+        </w:rPr>
+        <w:t>What is the difference between TRUNCATE and DROP statements?</w:t>
       </w:r>
     </w:p>
     <w:p>
@@ -58173,7 +58410,17 @@
       </w:r>
     </w:p>
     <w:p>
-      <w:r>
+      <w:pPr>
+        <w:rPr>
+          <w:b/>
+          <w:bCs/>
+        </w:rPr>
+      </w:pPr>
+      <w:r>
+        <w:rPr>
+          <w:b/>
+          <w:bCs/>
+        </w:rPr>
         <w:t>Below is simple query to find the employee whose salary is highest.</w:t>
       </w:r>
     </w:p>
@@ -58245,7 +58492,17 @@
       </w:r>
     </w:p>
     <w:p>
-      <w:r>
+      <w:pPr>
+        <w:rPr>
+          <w:b/>
+          <w:bCs/>
+        </w:rPr>
+      </w:pPr>
+      <w:r>
+        <w:rPr>
+          <w:b/>
+          <w:bCs/>
+        </w:rPr>
         <w:t xml:space="preserve">-- --  finding third highest maths number </w:t>
       </w:r>
     </w:p>
@@ -58286,6 +58543,7 @@
         <w:t xml:space="preserve"> &lt;=1  ;</w:t>
       </w:r>
     </w:p>
+    <w:p/>
     <w:p>
       <w:r>
         <w:t xml:space="preserve">SELECT </w:t>
@@ -58447,6 +58705,7 @@
         <w:t xml:space="preserve">--- add  new column </w:t>
       </w:r>
     </w:p>
+    <w:p/>
     <w:p>
       <w:r>
         <w:t xml:space="preserve">alter table </w:t>
@@ -58469,10 +58728,21 @@
       </w:r>
     </w:p>
     <w:p>
-      <w:r>
+      <w:pPr>
+        <w:rPr>
+          <w:b/>
+          <w:bCs/>
+        </w:rPr>
+      </w:pPr>
+      <w:r>
+        <w:rPr>
+          <w:b/>
+          <w:bCs/>
+        </w:rPr>
         <w:t>--SQL Query to find Max Salary from each department.</w:t>
       </w:r>
     </w:p>
+    <w:p/>
     <w:p>
       <w:r>
         <w:t xml:space="preserve">select </w:t>
@@ -58502,8 +58772,20 @@
         <w:t xml:space="preserve"> ;</w:t>
       </w:r>
     </w:p>
-    <w:p>
-      <w:r>
+    <w:p/>
+    <w:p>
+      <w:pPr>
+        <w:rPr>
+          <w:b/>
+          <w:bCs/>
+        </w:rPr>
+      </w:pPr>
+      <w:r>
+        <w:rPr>
+          <w:b/>
+          <w:bCs/>
+        </w:rPr>
+        <w:lastRenderedPageBreak/>
         <w:t>--Write SQL Query to find duplicate rows based on student name in a database? and then write SQL query to delete them?</w:t>
       </w:r>
     </w:p>
@@ -58557,12 +58839,15 @@
       </w:r>
       <w:proofErr w:type="spellEnd"/>
       <w:r>
+        <w:t xml:space="preserve"> asc</w:t>
+      </w:r>
+      <w:r>
         <w:t>;</w:t>
       </w:r>
     </w:p>
-    <w:p>
-      <w:r>
-        <w:lastRenderedPageBreak/>
+    <w:p/>
+    <w:p>
+      <w:r>
         <w:t xml:space="preserve">DELETE FROM (select * from </w:t>
       </w:r>
       <w:proofErr w:type="spellStart"/>
@@ -58861,9 +59146,13 @@
         <w:t>sl.salary</w:t>
       </w:r>
       <w:proofErr w:type="spellEnd"/>
-    </w:p>
-    <w:p>
-      <w:proofErr w:type="spellStart"/>
+      <w:r>
+        <w:t xml:space="preserve"> </w:t>
+      </w:r>
+      <w:proofErr w:type="spellStart"/>
+      <w:r>
+        <w:t>f</w:t>
+      </w:r>
       <w:r>
         <w:t>asc</w:t>
       </w:r>
@@ -59063,6 +59352,7 @@
     </w:p>
     <w:p>
       <w:r>
+        <w:lastRenderedPageBreak/>
         <w:t>) grp1 where grp1.employeeCount = (select max(</w:t>
       </w:r>
       <w:proofErr w:type="spellStart"/>
@@ -59146,7 +59436,6 @@
     </w:p>
     <w:p>
       <w:r>
-        <w:lastRenderedPageBreak/>
         <w:t xml:space="preserve">select e.name from employee e where </w:t>
       </w:r>
       <w:proofErr w:type="spellStart"/>
@@ -59665,6 +59954,7 @@
           <w:sz w:val="18"/>
           <w:szCs w:val="18"/>
         </w:rPr>
+        <w:lastRenderedPageBreak/>
         <w:t xml:space="preserve">    Employee.name AS 'Employee',</w:t>
       </w:r>
     </w:p>
@@ -59826,7 +60116,6 @@
           <w:sz w:val="18"/>
           <w:szCs w:val="18"/>
         </w:rPr>
-        <w:lastRenderedPageBreak/>
         <w:t xml:space="preserve">    (   SELECT</w:t>
       </w:r>
     </w:p>
@@ -61042,7 +61331,7 @@
 </file>
 
 <file path=word/endnotes.xml><?xml version="1.0" encoding="utf-8"?>
-<w:endnotes xmlns:wpc="http://schemas.microsoft.com/office/word/2010/wordprocessingCanvas" xmlns:cx="http://schemas.microsoft.com/office/drawing/2014/chartex" xmlns:cx1="http://schemas.microsoft.com/office/drawing/2015/9/8/chartex" xmlns:cx2="http://schemas.microsoft.com/office/drawing/2015/10/21/chartex" xmlns:cx3="http://schemas.microsoft.com/office/drawing/2016/5/9/chartex" xmlns:cx4="http://schemas.microsoft.com/office/drawing/2016/5/10/chartex" xmlns:cx5="http://schemas.microsoft.com/office/drawing/2016/5/11/chartex" xmlns:cx6="http://schemas.microsoft.com/office/drawing/2016/5/12/chartex" xmlns:cx7="http://schemas.microsoft.com/office/drawing/2016/5/13/chartex" xmlns:cx8="http://schemas.microsoft.com/office/drawing/2016/5/14/chartex" xmlns:mc="http://schemas.openxmlformats.org/markup-compatibility/2006" xmlns:aink="http://schemas.microsoft.com/office/drawing/2016/ink" xmlns:am3d="http://schemas.microsoft.com/office/drawing/2017/model3d" xmlns:o="urn:schemas-microsoft-com:office:office" xmlns:r="http://schemas.openxmlformats.org/officeDocument/2006/relationships" xmlns:m="http://schemas.openxmlformats.org/officeDocument/2006/math" xmlns:v="urn:schemas-microsoft-com:vml" xmlns:wp14="http://schemas.microsoft.com/office/word/2010/wordprocessingDrawing" xmlns:wp="http://schemas.openxmlformats.org/drawingml/2006/wordprocessingDrawing" xmlns:w10="urn:schemas-microsoft-com:office:word" xmlns:w="http://schemas.openxmlformats.org/wordprocessingml/2006/main" xmlns:w14="http://schemas.microsoft.com/office/word/2010/wordml" xmlns:w15="http://schemas.microsoft.com/office/word/2012/wordml" xmlns:w16cex="http://schemas.microsoft.com/office/word/2018/wordml/cex" xmlns:w16cid="http://schemas.microsoft.com/office/word/2016/wordml/cid" xmlns:w16="http://schemas.microsoft.com/office/word/2018/wordml" xmlns:w16sdtdh="http://schemas.microsoft.com/office/word/2020/wordml/sdtdatahash" xmlns:w16se="http://schemas.microsoft.com/office/word/2015/wordml/symex" xmlns:wpg="http://schemas.microsoft.com/office/word/2010/wordprocessingGroup" xmlns:wpi="http://schemas.microsoft.com/office/word/2010/wordprocessingInk" xmlns:wne="http://schemas.microsoft.com/office/word/2006/wordml" xmlns:wps="http://schemas.microsoft.com/office/word/2010/wordprocessingShape" mc:Ignorable="w14 w15 w16se w16cid w16 w16cex w16sdtdh wp14">
+<w:endnotes xmlns:wpc="http://schemas.microsoft.com/office/word/2010/wordprocessingCanvas" xmlns:cx="http://schemas.microsoft.com/office/drawing/2014/chartex" xmlns:cx1="http://schemas.microsoft.com/office/drawing/2015/9/8/chartex" xmlns:cx2="http://schemas.microsoft.com/office/drawing/2015/10/21/chartex" xmlns:cx3="http://schemas.microsoft.com/office/drawing/2016/5/9/chartex" xmlns:cx4="http://schemas.microsoft.com/office/drawing/2016/5/10/chartex" xmlns:cx5="http://schemas.microsoft.com/office/drawing/2016/5/11/chartex" xmlns:cx6="http://schemas.microsoft.com/office/drawing/2016/5/12/chartex" xmlns:cx7="http://schemas.microsoft.com/office/drawing/2016/5/13/chartex" xmlns:cx8="http://schemas.microsoft.com/office/drawing/2016/5/14/chartex" xmlns:mc="http://schemas.openxmlformats.org/markup-compatibility/2006" xmlns:aink="http://schemas.microsoft.com/office/drawing/2016/ink" xmlns:am3d="http://schemas.microsoft.com/office/drawing/2017/model3d" xmlns:o="urn:schemas-microsoft-com:office:office" xmlns:oel="http://schemas.microsoft.com/office/2019/extlst" xmlns:r="http://schemas.openxmlformats.org/officeDocument/2006/relationships" xmlns:m="http://schemas.openxmlformats.org/officeDocument/2006/math" xmlns:v="urn:schemas-microsoft-com:vml" xmlns:wp14="http://schemas.microsoft.com/office/word/2010/wordprocessingDrawing" xmlns:wp="http://schemas.openxmlformats.org/drawingml/2006/wordprocessingDrawing" xmlns:w10="urn:schemas-microsoft-com:office:word" xmlns:w="http://schemas.openxmlformats.org/wordprocessingml/2006/main" xmlns:w14="http://schemas.microsoft.com/office/word/2010/wordml" xmlns:w15="http://schemas.microsoft.com/office/word/2012/wordml" xmlns:w16cex="http://schemas.microsoft.com/office/word/2018/wordml/cex" xmlns:w16cid="http://schemas.microsoft.com/office/word/2016/wordml/cid" xmlns:w16="http://schemas.microsoft.com/office/word/2018/wordml" xmlns:w16sdtdh="http://schemas.microsoft.com/office/word/2020/wordml/sdtdatahash" xmlns:w16se="http://schemas.microsoft.com/office/word/2015/wordml/symex" xmlns:wpg="http://schemas.microsoft.com/office/word/2010/wordprocessingGroup" xmlns:wpi="http://schemas.microsoft.com/office/word/2010/wordprocessingInk" xmlns:wne="http://schemas.microsoft.com/office/word/2006/wordml" xmlns:wps="http://schemas.microsoft.com/office/word/2010/wordprocessingShape" mc:Ignorable="w14 w15 w16se w16cid w16 w16cex w16sdtdh wp14">
   <w:endnote w:type="separator" w:id="-1">
     <w:p>
       <w:r>
@@ -61061,25 +61350,25 @@
 </file>
 
 <file path=word/footer1.xml><?xml version="1.0" encoding="utf-8"?>
-<w:ftr xmlns:wpc="http://schemas.microsoft.com/office/word/2010/wordprocessingCanvas" xmlns:cx="http://schemas.microsoft.com/office/drawing/2014/chartex" xmlns:cx1="http://schemas.microsoft.com/office/drawing/2015/9/8/chartex" xmlns:cx2="http://schemas.microsoft.com/office/drawing/2015/10/21/chartex" xmlns:cx3="http://schemas.microsoft.com/office/drawing/2016/5/9/chartex" xmlns:cx4="http://schemas.microsoft.com/office/drawing/2016/5/10/chartex" xmlns:cx5="http://schemas.microsoft.com/office/drawing/2016/5/11/chartex" xmlns:cx6="http://schemas.microsoft.com/office/drawing/2016/5/12/chartex" xmlns:cx7="http://schemas.microsoft.com/office/drawing/2016/5/13/chartex" xmlns:cx8="http://schemas.microsoft.com/office/drawing/2016/5/14/chartex" xmlns:mc="http://schemas.openxmlformats.org/markup-compatibility/2006" xmlns:aink="http://schemas.microsoft.com/office/drawing/2016/ink" xmlns:am3d="http://schemas.microsoft.com/office/drawing/2017/model3d" xmlns:o="urn:schemas-microsoft-com:office:office" xmlns:r="http://schemas.openxmlformats.org/officeDocument/2006/relationships" xmlns:m="http://schemas.openxmlformats.org/officeDocument/2006/math" xmlns:v="urn:schemas-microsoft-com:vml" xmlns:wp14="http://schemas.microsoft.com/office/word/2010/wordprocessingDrawing" xmlns:wp="http://schemas.openxmlformats.org/drawingml/2006/wordprocessingDrawing" xmlns:w10="urn:schemas-microsoft-com:office:word" xmlns:w="http://schemas.openxmlformats.org/wordprocessingml/2006/main" xmlns:w14="http://schemas.microsoft.com/office/word/2010/wordml" xmlns:w15="http://schemas.microsoft.com/office/word/2012/wordml" xmlns:w16cex="http://schemas.microsoft.com/office/word/2018/wordml/cex" xmlns:w16cid="http://schemas.microsoft.com/office/word/2016/wordml/cid" xmlns:w16="http://schemas.microsoft.com/office/word/2018/wordml" xmlns:w16sdtdh="http://schemas.microsoft.com/office/word/2020/wordml/sdtdatahash" xmlns:w16se="http://schemas.microsoft.com/office/word/2015/wordml/symex" xmlns:wpg="http://schemas.microsoft.com/office/word/2010/wordprocessingGroup" xmlns:wpi="http://schemas.microsoft.com/office/word/2010/wordprocessingInk" xmlns:wne="http://schemas.microsoft.com/office/word/2006/wordml" xmlns:wps="http://schemas.microsoft.com/office/word/2010/wordprocessingShape" mc:Ignorable="w14 w15 w16se w16cid w16 w16cex w16sdtdh wp14">
+<w:ftr xmlns:wpc="http://schemas.microsoft.com/office/word/2010/wordprocessingCanvas" xmlns:cx="http://schemas.microsoft.com/office/drawing/2014/chartex" xmlns:cx1="http://schemas.microsoft.com/office/drawing/2015/9/8/chartex" xmlns:cx2="http://schemas.microsoft.com/office/drawing/2015/10/21/chartex" xmlns:cx3="http://schemas.microsoft.com/office/drawing/2016/5/9/chartex" xmlns:cx4="http://schemas.microsoft.com/office/drawing/2016/5/10/chartex" xmlns:cx5="http://schemas.microsoft.com/office/drawing/2016/5/11/chartex" xmlns:cx6="http://schemas.microsoft.com/office/drawing/2016/5/12/chartex" xmlns:cx7="http://schemas.microsoft.com/office/drawing/2016/5/13/chartex" xmlns:cx8="http://schemas.microsoft.com/office/drawing/2016/5/14/chartex" xmlns:mc="http://schemas.openxmlformats.org/markup-compatibility/2006" xmlns:aink="http://schemas.microsoft.com/office/drawing/2016/ink" xmlns:am3d="http://schemas.microsoft.com/office/drawing/2017/model3d" xmlns:o="urn:schemas-microsoft-com:office:office" xmlns:oel="http://schemas.microsoft.com/office/2019/extlst" xmlns:r="http://schemas.openxmlformats.org/officeDocument/2006/relationships" xmlns:m="http://schemas.openxmlformats.org/officeDocument/2006/math" xmlns:v="urn:schemas-microsoft-com:vml" xmlns:wp14="http://schemas.microsoft.com/office/word/2010/wordprocessingDrawing" xmlns:wp="http://schemas.openxmlformats.org/drawingml/2006/wordprocessingDrawing" xmlns:w10="urn:schemas-microsoft-com:office:word" xmlns:w="http://schemas.openxmlformats.org/wordprocessingml/2006/main" xmlns:w14="http://schemas.microsoft.com/office/word/2010/wordml" xmlns:w15="http://schemas.microsoft.com/office/word/2012/wordml" xmlns:w16cex="http://schemas.microsoft.com/office/word/2018/wordml/cex" xmlns:w16cid="http://schemas.microsoft.com/office/word/2016/wordml/cid" xmlns:w16="http://schemas.microsoft.com/office/word/2018/wordml" xmlns:w16sdtdh="http://schemas.microsoft.com/office/word/2020/wordml/sdtdatahash" xmlns:w16se="http://schemas.microsoft.com/office/word/2015/wordml/symex" xmlns:wpg="http://schemas.microsoft.com/office/word/2010/wordprocessingGroup" xmlns:wpi="http://schemas.microsoft.com/office/word/2010/wordprocessingInk" xmlns:wne="http://schemas.microsoft.com/office/word/2006/wordml" xmlns:wps="http://schemas.microsoft.com/office/word/2010/wordprocessingShape" mc:Ignorable="w14 w15 w16se w16cid w16 w16cex w16sdtdh wp14">
   <w:p/>
 </w:ftr>
 </file>
 
 <file path=word/footer2.xml><?xml version="1.0" encoding="utf-8"?>
-<w:ftr xmlns:wpc="http://schemas.microsoft.com/office/word/2010/wordprocessingCanvas" xmlns:cx="http://schemas.microsoft.com/office/drawing/2014/chartex" xmlns:cx1="http://schemas.microsoft.com/office/drawing/2015/9/8/chartex" xmlns:cx2="http://schemas.microsoft.com/office/drawing/2015/10/21/chartex" xmlns:cx3="http://schemas.microsoft.com/office/drawing/2016/5/9/chartex" xmlns:cx4="http://schemas.microsoft.com/office/drawing/2016/5/10/chartex" xmlns:cx5="http://schemas.microsoft.com/office/drawing/2016/5/11/chartex" xmlns:cx6="http://schemas.microsoft.com/office/drawing/2016/5/12/chartex" xmlns:cx7="http://schemas.microsoft.com/office/drawing/2016/5/13/chartex" xmlns:cx8="http://schemas.microsoft.com/office/drawing/2016/5/14/chartex" xmlns:mc="http://schemas.openxmlformats.org/markup-compatibility/2006" xmlns:aink="http://schemas.microsoft.com/office/drawing/2016/ink" xmlns:am3d="http://schemas.microsoft.com/office/drawing/2017/model3d" xmlns:o="urn:schemas-microsoft-com:office:office" xmlns:r="http://schemas.openxmlformats.org/officeDocument/2006/relationships" xmlns:m="http://schemas.openxmlformats.org/officeDocument/2006/math" xmlns:v="urn:schemas-microsoft-com:vml" xmlns:wp14="http://schemas.microsoft.com/office/word/2010/wordprocessingDrawing" xmlns:wp="http://schemas.openxmlformats.org/drawingml/2006/wordprocessingDrawing" xmlns:w10="urn:schemas-microsoft-com:office:word" xmlns:w="http://schemas.openxmlformats.org/wordprocessingml/2006/main" xmlns:w14="http://schemas.microsoft.com/office/word/2010/wordml" xmlns:w15="http://schemas.microsoft.com/office/word/2012/wordml" xmlns:w16cex="http://schemas.microsoft.com/office/word/2018/wordml/cex" xmlns:w16cid="http://schemas.microsoft.com/office/word/2016/wordml/cid" xmlns:w16="http://schemas.microsoft.com/office/word/2018/wordml" xmlns:w16sdtdh="http://schemas.microsoft.com/office/word/2020/wordml/sdtdatahash" xmlns:w16se="http://schemas.microsoft.com/office/word/2015/wordml/symex" xmlns:wpg="http://schemas.microsoft.com/office/word/2010/wordprocessingGroup" xmlns:wpi="http://schemas.microsoft.com/office/word/2010/wordprocessingInk" xmlns:wne="http://schemas.microsoft.com/office/word/2006/wordml" xmlns:wps="http://schemas.microsoft.com/office/word/2010/wordprocessingShape" mc:Ignorable="w14 w15 w16se w16cid w16 w16cex w16sdtdh wp14">
+<w:ftr xmlns:wpc="http://schemas.microsoft.com/office/word/2010/wordprocessingCanvas" xmlns:cx="http://schemas.microsoft.com/office/drawing/2014/chartex" xmlns:cx1="http://schemas.microsoft.com/office/drawing/2015/9/8/chartex" xmlns:cx2="http://schemas.microsoft.com/office/drawing/2015/10/21/chartex" xmlns:cx3="http://schemas.microsoft.com/office/drawing/2016/5/9/chartex" xmlns:cx4="http://schemas.microsoft.com/office/drawing/2016/5/10/chartex" xmlns:cx5="http://schemas.microsoft.com/office/drawing/2016/5/11/chartex" xmlns:cx6="http://schemas.microsoft.com/office/drawing/2016/5/12/chartex" xmlns:cx7="http://schemas.microsoft.com/office/drawing/2016/5/13/chartex" xmlns:cx8="http://schemas.microsoft.com/office/drawing/2016/5/14/chartex" xmlns:mc="http://schemas.openxmlformats.org/markup-compatibility/2006" xmlns:aink="http://schemas.microsoft.com/office/drawing/2016/ink" xmlns:am3d="http://schemas.microsoft.com/office/drawing/2017/model3d" xmlns:o="urn:schemas-microsoft-com:office:office" xmlns:oel="http://schemas.microsoft.com/office/2019/extlst" xmlns:r="http://schemas.openxmlformats.org/officeDocument/2006/relationships" xmlns:m="http://schemas.openxmlformats.org/officeDocument/2006/math" xmlns:v="urn:schemas-microsoft-com:vml" xmlns:wp14="http://schemas.microsoft.com/office/word/2010/wordprocessingDrawing" xmlns:wp="http://schemas.openxmlformats.org/drawingml/2006/wordprocessingDrawing" xmlns:w10="urn:schemas-microsoft-com:office:word" xmlns:w="http://schemas.openxmlformats.org/wordprocessingml/2006/main" xmlns:w14="http://schemas.microsoft.com/office/word/2010/wordml" xmlns:w15="http://schemas.microsoft.com/office/word/2012/wordml" xmlns:w16cex="http://schemas.microsoft.com/office/word/2018/wordml/cex" xmlns:w16cid="http://schemas.microsoft.com/office/word/2016/wordml/cid" xmlns:w16="http://schemas.microsoft.com/office/word/2018/wordml" xmlns:w16sdtdh="http://schemas.microsoft.com/office/word/2020/wordml/sdtdatahash" xmlns:w16se="http://schemas.microsoft.com/office/word/2015/wordml/symex" xmlns:wpg="http://schemas.microsoft.com/office/word/2010/wordprocessingGroup" xmlns:wpi="http://schemas.microsoft.com/office/word/2010/wordprocessingInk" xmlns:wne="http://schemas.microsoft.com/office/word/2006/wordml" xmlns:wps="http://schemas.microsoft.com/office/word/2010/wordprocessingShape" mc:Ignorable="w14 w15 w16se w16cid w16 w16cex w16sdtdh wp14">
   <w:p/>
 </w:ftr>
 </file>
 
 <file path=word/footer3.xml><?xml version="1.0" encoding="utf-8"?>
-<w:ftr xmlns:wpc="http://schemas.microsoft.com/office/word/2010/wordprocessingCanvas" xmlns:cx="http://schemas.microsoft.com/office/drawing/2014/chartex" xmlns:cx1="http://schemas.microsoft.com/office/drawing/2015/9/8/chartex" xmlns:cx2="http://schemas.microsoft.com/office/drawing/2015/10/21/chartex" xmlns:cx3="http://schemas.microsoft.com/office/drawing/2016/5/9/chartex" xmlns:cx4="http://schemas.microsoft.com/office/drawing/2016/5/10/chartex" xmlns:cx5="http://schemas.microsoft.com/office/drawing/2016/5/11/chartex" xmlns:cx6="http://schemas.microsoft.com/office/drawing/2016/5/12/chartex" xmlns:cx7="http://schemas.microsoft.com/office/drawing/2016/5/13/chartex" xmlns:cx8="http://schemas.microsoft.com/office/drawing/2016/5/14/chartex" xmlns:mc="http://schemas.openxmlformats.org/markup-compatibility/2006" xmlns:aink="http://schemas.microsoft.com/office/drawing/2016/ink" xmlns:am3d="http://schemas.microsoft.com/office/drawing/2017/model3d" xmlns:o="urn:schemas-microsoft-com:office:office" xmlns:r="http://schemas.openxmlformats.org/officeDocument/2006/relationships" xmlns:m="http://schemas.openxmlformats.org/officeDocument/2006/math" xmlns:v="urn:schemas-microsoft-com:vml" xmlns:wp14="http://schemas.microsoft.com/office/word/2010/wordprocessingDrawing" xmlns:wp="http://schemas.openxmlformats.org/drawingml/2006/wordprocessingDrawing" xmlns:w10="urn:schemas-microsoft-com:office:word" xmlns:w="http://schemas.openxmlformats.org/wordprocessingml/2006/main" xmlns:w14="http://schemas.microsoft.com/office/word/2010/wordml" xmlns:w15="http://schemas.microsoft.com/office/word/2012/wordml" xmlns:w16cex="http://schemas.microsoft.com/office/word/2018/wordml/cex" xmlns:w16cid="http://schemas.microsoft.com/office/word/2016/wordml/cid" xmlns:w16="http://schemas.microsoft.com/office/word/2018/wordml" xmlns:w16sdtdh="http://schemas.microsoft.com/office/word/2020/wordml/sdtdatahash" xmlns:w16se="http://schemas.microsoft.com/office/word/2015/wordml/symex" xmlns:wpg="http://schemas.microsoft.com/office/word/2010/wordprocessingGroup" xmlns:wpi="http://schemas.microsoft.com/office/word/2010/wordprocessingInk" xmlns:wne="http://schemas.microsoft.com/office/word/2006/wordml" xmlns:wps="http://schemas.microsoft.com/office/word/2010/wordprocessingShape" mc:Ignorable="w14 w15 w16se w16cid w16 w16cex w16sdtdh wp14">
+<w:ftr xmlns:wpc="http://schemas.microsoft.com/office/word/2010/wordprocessingCanvas" xmlns:cx="http://schemas.microsoft.com/office/drawing/2014/chartex" xmlns:cx1="http://schemas.microsoft.com/office/drawing/2015/9/8/chartex" xmlns:cx2="http://schemas.microsoft.com/office/drawing/2015/10/21/chartex" xmlns:cx3="http://schemas.microsoft.com/office/drawing/2016/5/9/chartex" xmlns:cx4="http://schemas.microsoft.com/office/drawing/2016/5/10/chartex" xmlns:cx5="http://schemas.microsoft.com/office/drawing/2016/5/11/chartex" xmlns:cx6="http://schemas.microsoft.com/office/drawing/2016/5/12/chartex" xmlns:cx7="http://schemas.microsoft.com/office/drawing/2016/5/13/chartex" xmlns:cx8="http://schemas.microsoft.com/office/drawing/2016/5/14/chartex" xmlns:mc="http://schemas.openxmlformats.org/markup-compatibility/2006" xmlns:aink="http://schemas.microsoft.com/office/drawing/2016/ink" xmlns:am3d="http://schemas.microsoft.com/office/drawing/2017/model3d" xmlns:o="urn:schemas-microsoft-com:office:office" xmlns:oel="http://schemas.microsoft.com/office/2019/extlst" xmlns:r="http://schemas.openxmlformats.org/officeDocument/2006/relationships" xmlns:m="http://schemas.openxmlformats.org/officeDocument/2006/math" xmlns:v="urn:schemas-microsoft-com:vml" xmlns:wp14="http://schemas.microsoft.com/office/word/2010/wordprocessingDrawing" xmlns:wp="http://schemas.openxmlformats.org/drawingml/2006/wordprocessingDrawing" xmlns:w10="urn:schemas-microsoft-com:office:word" xmlns:w="http://schemas.openxmlformats.org/wordprocessingml/2006/main" xmlns:w14="http://schemas.microsoft.com/office/word/2010/wordml" xmlns:w15="http://schemas.microsoft.com/office/word/2012/wordml" xmlns:w16cex="http://schemas.microsoft.com/office/word/2018/wordml/cex" xmlns:w16cid="http://schemas.microsoft.com/office/word/2016/wordml/cid" xmlns:w16="http://schemas.microsoft.com/office/word/2018/wordml" xmlns:w16sdtdh="http://schemas.microsoft.com/office/word/2020/wordml/sdtdatahash" xmlns:w16se="http://schemas.microsoft.com/office/word/2015/wordml/symex" xmlns:wpg="http://schemas.microsoft.com/office/word/2010/wordprocessingGroup" xmlns:wpi="http://schemas.microsoft.com/office/word/2010/wordprocessingInk" xmlns:wne="http://schemas.microsoft.com/office/word/2006/wordml" xmlns:wps="http://schemas.microsoft.com/office/word/2010/wordprocessingShape" mc:Ignorable="w14 w15 w16se w16cid w16 w16cex w16sdtdh wp14">
   <w:p/>
 </w:ftr>
 </file>
 
 <file path=word/footnotes.xml><?xml version="1.0" encoding="utf-8"?>
-<w:footnotes xmlns:wpc="http://schemas.microsoft.com/office/word/2010/wordprocessingCanvas" xmlns:cx="http://schemas.microsoft.com/office/drawing/2014/chartex" xmlns:cx1="http://schemas.microsoft.com/office/drawing/2015/9/8/chartex" xmlns:cx2="http://schemas.microsoft.com/office/drawing/2015/10/21/chartex" xmlns:cx3="http://schemas.microsoft.com/office/drawing/2016/5/9/chartex" xmlns:cx4="http://schemas.microsoft.com/office/drawing/2016/5/10/chartex" xmlns:cx5="http://schemas.microsoft.com/office/drawing/2016/5/11/chartex" xmlns:cx6="http://schemas.microsoft.com/office/drawing/2016/5/12/chartex" xmlns:cx7="http://schemas.microsoft.com/office/drawing/2016/5/13/chartex" xmlns:cx8="http://schemas.microsoft.com/office/drawing/2016/5/14/chartex" xmlns:mc="http://schemas.openxmlformats.org/markup-compatibility/2006" xmlns:aink="http://schemas.microsoft.com/office/drawing/2016/ink" xmlns:am3d="http://schemas.microsoft.com/office/drawing/2017/model3d" xmlns:o="urn:schemas-microsoft-com:office:office" xmlns:r="http://schemas.openxmlformats.org/officeDocument/2006/relationships" xmlns:m="http://schemas.openxmlformats.org/officeDocument/2006/math" xmlns:v="urn:schemas-microsoft-com:vml" xmlns:wp14="http://schemas.microsoft.com/office/word/2010/wordprocessingDrawing" xmlns:wp="http://schemas.openxmlformats.org/drawingml/2006/wordprocessingDrawing" xmlns:w10="urn:schemas-microsoft-com:office:word" xmlns:w="http://schemas.openxmlformats.org/wordprocessingml/2006/main" xmlns:w14="http://schemas.microsoft.com/office/word/2010/wordml" xmlns:w15="http://schemas.microsoft.com/office/word/2012/wordml" xmlns:w16cex="http://schemas.microsoft.com/office/word/2018/wordml/cex" xmlns:w16cid="http://schemas.microsoft.com/office/word/2016/wordml/cid" xmlns:w16="http://schemas.microsoft.com/office/word/2018/wordml" xmlns:w16sdtdh="http://schemas.microsoft.com/office/word/2020/wordml/sdtdatahash" xmlns:w16se="http://schemas.microsoft.com/office/word/2015/wordml/symex" xmlns:wpg="http://schemas.microsoft.com/office/word/2010/wordprocessingGroup" xmlns:wpi="http://schemas.microsoft.com/office/word/2010/wordprocessingInk" xmlns:wne="http://schemas.microsoft.com/office/word/2006/wordml" xmlns:wps="http://schemas.microsoft.com/office/word/2010/wordprocessingShape" mc:Ignorable="w14 w15 w16se w16cid w16 w16cex w16sdtdh wp14">
+<w:footnotes xmlns:wpc="http://schemas.microsoft.com/office/word/2010/wordprocessingCanvas" xmlns:cx="http://schemas.microsoft.com/office/drawing/2014/chartex" xmlns:cx1="http://schemas.microsoft.com/office/drawing/2015/9/8/chartex" xmlns:cx2="http://schemas.microsoft.com/office/drawing/2015/10/21/chartex" xmlns:cx3="http://schemas.microsoft.com/office/drawing/2016/5/9/chartex" xmlns:cx4="http://schemas.microsoft.com/office/drawing/2016/5/10/chartex" xmlns:cx5="http://schemas.microsoft.com/office/drawing/2016/5/11/chartex" xmlns:cx6="http://schemas.microsoft.com/office/drawing/2016/5/12/chartex" xmlns:cx7="http://schemas.microsoft.com/office/drawing/2016/5/13/chartex" xmlns:cx8="http://schemas.microsoft.com/office/drawing/2016/5/14/chartex" xmlns:mc="http://schemas.openxmlformats.org/markup-compatibility/2006" xmlns:aink="http://schemas.microsoft.com/office/drawing/2016/ink" xmlns:am3d="http://schemas.microsoft.com/office/drawing/2017/model3d" xmlns:o="urn:schemas-microsoft-com:office:office" xmlns:oel="http://schemas.microsoft.com/office/2019/extlst" xmlns:r="http://schemas.openxmlformats.org/officeDocument/2006/relationships" xmlns:m="http://schemas.openxmlformats.org/officeDocument/2006/math" xmlns:v="urn:schemas-microsoft-com:vml" xmlns:wp14="http://schemas.microsoft.com/office/word/2010/wordprocessingDrawing" xmlns:wp="http://schemas.openxmlformats.org/drawingml/2006/wordprocessingDrawing" xmlns:w10="urn:schemas-microsoft-com:office:word" xmlns:w="http://schemas.openxmlformats.org/wordprocessingml/2006/main" xmlns:w14="http://schemas.microsoft.com/office/word/2010/wordml" xmlns:w15="http://schemas.microsoft.com/office/word/2012/wordml" xmlns:w16cex="http://schemas.microsoft.com/office/word/2018/wordml/cex" xmlns:w16cid="http://schemas.microsoft.com/office/word/2016/wordml/cid" xmlns:w16="http://schemas.microsoft.com/office/word/2018/wordml" xmlns:w16sdtdh="http://schemas.microsoft.com/office/word/2020/wordml/sdtdatahash" xmlns:w16se="http://schemas.microsoft.com/office/word/2015/wordml/symex" xmlns:wpg="http://schemas.microsoft.com/office/word/2010/wordprocessingGroup" xmlns:wpi="http://schemas.microsoft.com/office/word/2010/wordprocessingInk" xmlns:wne="http://schemas.microsoft.com/office/word/2006/wordml" xmlns:wps="http://schemas.microsoft.com/office/word/2010/wordprocessingShape" mc:Ignorable="w14 w15 w16se w16cid w16 w16cex w16sdtdh wp14">
   <w:footnote w:type="separator" w:id="-1">
     <w:p>
       <w:r>
@@ -61098,19 +61387,19 @@
 </file>
 
 <file path=word/header1.xml><?xml version="1.0" encoding="utf-8"?>
-<w:hdr xmlns:wpc="http://schemas.microsoft.com/office/word/2010/wordprocessingCanvas" xmlns:cx="http://schemas.microsoft.com/office/drawing/2014/chartex" xmlns:cx1="http://schemas.microsoft.com/office/drawing/2015/9/8/chartex" xmlns:cx2="http://schemas.microsoft.com/office/drawing/2015/10/21/chartex" xmlns:cx3="http://schemas.microsoft.com/office/drawing/2016/5/9/chartex" xmlns:cx4="http://schemas.microsoft.com/office/drawing/2016/5/10/chartex" xmlns:cx5="http://schemas.microsoft.com/office/drawing/2016/5/11/chartex" xmlns:cx6="http://schemas.microsoft.com/office/drawing/2016/5/12/chartex" xmlns:cx7="http://schemas.microsoft.com/office/drawing/2016/5/13/chartex" xmlns:cx8="http://schemas.microsoft.com/office/drawing/2016/5/14/chartex" xmlns:mc="http://schemas.openxmlformats.org/markup-compatibility/2006" xmlns:aink="http://schemas.microsoft.com/office/drawing/2016/ink" xmlns:am3d="http://schemas.microsoft.com/office/drawing/2017/model3d" xmlns:o="urn:schemas-microsoft-com:office:office" xmlns:r="http://schemas.openxmlformats.org/officeDocument/2006/relationships" xmlns:m="http://schemas.openxmlformats.org/officeDocument/2006/math" xmlns:v="urn:schemas-microsoft-com:vml" xmlns:wp14="http://schemas.microsoft.com/office/word/2010/wordprocessingDrawing" xmlns:wp="http://schemas.openxmlformats.org/drawingml/2006/wordprocessingDrawing" xmlns:w10="urn:schemas-microsoft-com:office:word" xmlns:w="http://schemas.openxmlformats.org/wordprocessingml/2006/main" xmlns:w14="http://schemas.microsoft.com/office/word/2010/wordml" xmlns:w15="http://schemas.microsoft.com/office/word/2012/wordml" xmlns:w16cex="http://schemas.microsoft.com/office/word/2018/wordml/cex" xmlns:w16cid="http://schemas.microsoft.com/office/word/2016/wordml/cid" xmlns:w16="http://schemas.microsoft.com/office/word/2018/wordml" xmlns:w16sdtdh="http://schemas.microsoft.com/office/word/2020/wordml/sdtdatahash" xmlns:w16se="http://schemas.microsoft.com/office/word/2015/wordml/symex" xmlns:wpg="http://schemas.microsoft.com/office/word/2010/wordprocessingGroup" xmlns:wpi="http://schemas.microsoft.com/office/word/2010/wordprocessingInk" xmlns:wne="http://schemas.microsoft.com/office/word/2006/wordml" xmlns:wps="http://schemas.microsoft.com/office/word/2010/wordprocessingShape" mc:Ignorable="w14 w15 w16se w16cid w16 w16cex w16sdtdh wp14">
+<w:hdr xmlns:wpc="http://schemas.microsoft.com/office/word/2010/wordprocessingCanvas" xmlns:cx="http://schemas.microsoft.com/office/drawing/2014/chartex" xmlns:cx1="http://schemas.microsoft.com/office/drawing/2015/9/8/chartex" xmlns:cx2="http://schemas.microsoft.com/office/drawing/2015/10/21/chartex" xmlns:cx3="http://schemas.microsoft.com/office/drawing/2016/5/9/chartex" xmlns:cx4="http://schemas.microsoft.com/office/drawing/2016/5/10/chartex" xmlns:cx5="http://schemas.microsoft.com/office/drawing/2016/5/11/chartex" xmlns:cx6="http://schemas.microsoft.com/office/drawing/2016/5/12/chartex" xmlns:cx7="http://schemas.microsoft.com/office/drawing/2016/5/13/chartex" xmlns:cx8="http://schemas.microsoft.com/office/drawing/2016/5/14/chartex" xmlns:mc="http://schemas.openxmlformats.org/markup-compatibility/2006" xmlns:aink="http://schemas.microsoft.com/office/drawing/2016/ink" xmlns:am3d="http://schemas.microsoft.com/office/drawing/2017/model3d" xmlns:o="urn:schemas-microsoft-com:office:office" xmlns:oel="http://schemas.microsoft.com/office/2019/extlst" xmlns:r="http://schemas.openxmlformats.org/officeDocument/2006/relationships" xmlns:m="http://schemas.openxmlformats.org/officeDocument/2006/math" xmlns:v="urn:schemas-microsoft-com:vml" xmlns:wp14="http://schemas.microsoft.com/office/word/2010/wordprocessingDrawing" xmlns:wp="http://schemas.openxmlformats.org/drawingml/2006/wordprocessingDrawing" xmlns:w10="urn:schemas-microsoft-com:office:word" xmlns:w="http://schemas.openxmlformats.org/wordprocessingml/2006/main" xmlns:w14="http://schemas.microsoft.com/office/word/2010/wordml" xmlns:w15="http://schemas.microsoft.com/office/word/2012/wordml" xmlns:w16cex="http://schemas.microsoft.com/office/word/2018/wordml/cex" xmlns:w16cid="http://schemas.microsoft.com/office/word/2016/wordml/cid" xmlns:w16="http://schemas.microsoft.com/office/word/2018/wordml" xmlns:w16sdtdh="http://schemas.microsoft.com/office/word/2020/wordml/sdtdatahash" xmlns:w16se="http://schemas.microsoft.com/office/word/2015/wordml/symex" xmlns:wpg="http://schemas.microsoft.com/office/word/2010/wordprocessingGroup" xmlns:wpi="http://schemas.microsoft.com/office/word/2010/wordprocessingInk" xmlns:wne="http://schemas.microsoft.com/office/word/2006/wordml" xmlns:wps="http://schemas.microsoft.com/office/word/2010/wordprocessingShape" mc:Ignorable="w14 w15 w16se w16cid w16 w16cex w16sdtdh wp14">
   <w:p/>
 </w:hdr>
 </file>
 
 <file path=word/header2.xml><?xml version="1.0" encoding="utf-8"?>
-<w:hdr xmlns:wpc="http://schemas.microsoft.com/office/word/2010/wordprocessingCanvas" xmlns:cx="http://schemas.microsoft.com/office/drawing/2014/chartex" xmlns:cx1="http://schemas.microsoft.com/office/drawing/2015/9/8/chartex" xmlns:cx2="http://schemas.microsoft.com/office/drawing/2015/10/21/chartex" xmlns:cx3="http://schemas.microsoft.com/office/drawing/2016/5/9/chartex" xmlns:cx4="http://schemas.microsoft.com/office/drawing/2016/5/10/chartex" xmlns:cx5="http://schemas.microsoft.com/office/drawing/2016/5/11/chartex" xmlns:cx6="http://schemas.microsoft.com/office/drawing/2016/5/12/chartex" xmlns:cx7="http://schemas.microsoft.com/office/drawing/2016/5/13/chartex" xmlns:cx8="http://schemas.microsoft.com/office/drawing/2016/5/14/chartex" xmlns:mc="http://schemas.openxmlformats.org/markup-compatibility/2006" xmlns:aink="http://schemas.microsoft.com/office/drawing/2016/ink" xmlns:am3d="http://schemas.microsoft.com/office/drawing/2017/model3d" xmlns:o="urn:schemas-microsoft-com:office:office" xmlns:r="http://schemas.openxmlformats.org/officeDocument/2006/relationships" xmlns:m="http://schemas.openxmlformats.org/officeDocument/2006/math" xmlns:v="urn:schemas-microsoft-com:vml" xmlns:wp14="http://schemas.microsoft.com/office/word/2010/wordprocessingDrawing" xmlns:wp="http://schemas.openxmlformats.org/drawingml/2006/wordprocessingDrawing" xmlns:w10="urn:schemas-microsoft-com:office:word" xmlns:w="http://schemas.openxmlformats.org/wordprocessingml/2006/main" xmlns:w14="http://schemas.microsoft.com/office/word/2010/wordml" xmlns:w15="http://schemas.microsoft.com/office/word/2012/wordml" xmlns:w16cex="http://schemas.microsoft.com/office/word/2018/wordml/cex" xmlns:w16cid="http://schemas.microsoft.com/office/word/2016/wordml/cid" xmlns:w16="http://schemas.microsoft.com/office/word/2018/wordml" xmlns:w16sdtdh="http://schemas.microsoft.com/office/word/2020/wordml/sdtdatahash" xmlns:w16se="http://schemas.microsoft.com/office/word/2015/wordml/symex" xmlns:wpg="http://schemas.microsoft.com/office/word/2010/wordprocessingGroup" xmlns:wpi="http://schemas.microsoft.com/office/word/2010/wordprocessingInk" xmlns:wne="http://schemas.microsoft.com/office/word/2006/wordml" xmlns:wps="http://schemas.microsoft.com/office/word/2010/wordprocessingShape" mc:Ignorable="w14 w15 w16se w16cid w16 w16cex w16sdtdh wp14">
+<w:hdr xmlns:wpc="http://schemas.microsoft.com/office/word/2010/wordprocessingCanvas" xmlns:cx="http://schemas.microsoft.com/office/drawing/2014/chartex" xmlns:cx1="http://schemas.microsoft.com/office/drawing/2015/9/8/chartex" xmlns:cx2="http://schemas.microsoft.com/office/drawing/2015/10/21/chartex" xmlns:cx3="http://schemas.microsoft.com/office/drawing/2016/5/9/chartex" xmlns:cx4="http://schemas.microsoft.com/office/drawing/2016/5/10/chartex" xmlns:cx5="http://schemas.microsoft.com/office/drawing/2016/5/11/chartex" xmlns:cx6="http://schemas.microsoft.com/office/drawing/2016/5/12/chartex" xmlns:cx7="http://schemas.microsoft.com/office/drawing/2016/5/13/chartex" xmlns:cx8="http://schemas.microsoft.com/office/drawing/2016/5/14/chartex" xmlns:mc="http://schemas.openxmlformats.org/markup-compatibility/2006" xmlns:aink="http://schemas.microsoft.com/office/drawing/2016/ink" xmlns:am3d="http://schemas.microsoft.com/office/drawing/2017/model3d" xmlns:o="urn:schemas-microsoft-com:office:office" xmlns:oel="http://schemas.microsoft.com/office/2019/extlst" xmlns:r="http://schemas.openxmlformats.org/officeDocument/2006/relationships" xmlns:m="http://schemas.openxmlformats.org/officeDocument/2006/math" xmlns:v="urn:schemas-microsoft-com:vml" xmlns:wp14="http://schemas.microsoft.com/office/word/2010/wordprocessingDrawing" xmlns:wp="http://schemas.openxmlformats.org/drawingml/2006/wordprocessingDrawing" xmlns:w10="urn:schemas-microsoft-com:office:word" xmlns:w="http://schemas.openxmlformats.org/wordprocessingml/2006/main" xmlns:w14="http://schemas.microsoft.com/office/word/2010/wordml" xmlns:w15="http://schemas.microsoft.com/office/word/2012/wordml" xmlns:w16cex="http://schemas.microsoft.com/office/word/2018/wordml/cex" xmlns:w16cid="http://schemas.microsoft.com/office/word/2016/wordml/cid" xmlns:w16="http://schemas.microsoft.com/office/word/2018/wordml" xmlns:w16sdtdh="http://schemas.microsoft.com/office/word/2020/wordml/sdtdatahash" xmlns:w16se="http://schemas.microsoft.com/office/word/2015/wordml/symex" xmlns:wpg="http://schemas.microsoft.com/office/word/2010/wordprocessingGroup" xmlns:wpi="http://schemas.microsoft.com/office/word/2010/wordprocessingInk" xmlns:wne="http://schemas.microsoft.com/office/word/2006/wordml" xmlns:wps="http://schemas.microsoft.com/office/word/2010/wordprocessingShape" mc:Ignorable="w14 w15 w16se w16cid w16 w16cex w16sdtdh wp14">
   <w:p/>
 </w:hdr>
 </file>
 
 <file path=word/header3.xml><?xml version="1.0" encoding="utf-8"?>
-<w:hdr xmlns:wpc="http://schemas.microsoft.com/office/word/2010/wordprocessingCanvas" xmlns:cx="http://schemas.microsoft.com/office/drawing/2014/chartex" xmlns:cx1="http://schemas.microsoft.com/office/drawing/2015/9/8/chartex" xmlns:cx2="http://schemas.microsoft.com/office/drawing/2015/10/21/chartex" xmlns:cx3="http://schemas.microsoft.com/office/drawing/2016/5/9/chartex" xmlns:cx4="http://schemas.microsoft.com/office/drawing/2016/5/10/chartex" xmlns:cx5="http://schemas.microsoft.com/office/drawing/2016/5/11/chartex" xmlns:cx6="http://schemas.microsoft.com/office/drawing/2016/5/12/chartex" xmlns:cx7="http://schemas.microsoft.com/office/drawing/2016/5/13/chartex" xmlns:cx8="http://schemas.microsoft.com/office/drawing/2016/5/14/chartex" xmlns:mc="http://schemas.openxmlformats.org/markup-compatibility/2006" xmlns:aink="http://schemas.microsoft.com/office/drawing/2016/ink" xmlns:am3d="http://schemas.microsoft.com/office/drawing/2017/model3d" xmlns:o="urn:schemas-microsoft-com:office:office" xmlns:r="http://schemas.openxmlformats.org/officeDocument/2006/relationships" xmlns:m="http://schemas.openxmlformats.org/officeDocument/2006/math" xmlns:v="urn:schemas-microsoft-com:vml" xmlns:wp14="http://schemas.microsoft.com/office/word/2010/wordprocessingDrawing" xmlns:wp="http://schemas.openxmlformats.org/drawingml/2006/wordprocessingDrawing" xmlns:w10="urn:schemas-microsoft-com:office:word" xmlns:w="http://schemas.openxmlformats.org/wordprocessingml/2006/main" xmlns:w14="http://schemas.microsoft.com/office/word/2010/wordml" xmlns:w15="http://schemas.microsoft.com/office/word/2012/wordml" xmlns:w16cex="http://schemas.microsoft.com/office/word/2018/wordml/cex" xmlns:w16cid="http://schemas.microsoft.com/office/word/2016/wordml/cid" xmlns:w16="http://schemas.microsoft.com/office/word/2018/wordml" xmlns:w16sdtdh="http://schemas.microsoft.com/office/word/2020/wordml/sdtdatahash" xmlns:w16se="http://schemas.microsoft.com/office/word/2015/wordml/symex" xmlns:wpg="http://schemas.microsoft.com/office/word/2010/wordprocessingGroup" xmlns:wpi="http://schemas.microsoft.com/office/word/2010/wordprocessingInk" xmlns:wne="http://schemas.microsoft.com/office/word/2006/wordml" xmlns:wps="http://schemas.microsoft.com/office/word/2010/wordprocessingShape" mc:Ignorable="w14 w15 w16se w16cid w16 w16cex w16sdtdh wp14">
+<w:hdr xmlns:wpc="http://schemas.microsoft.com/office/word/2010/wordprocessingCanvas" xmlns:cx="http://schemas.microsoft.com/office/drawing/2014/chartex" xmlns:cx1="http://schemas.microsoft.com/office/drawing/2015/9/8/chartex" xmlns:cx2="http://schemas.microsoft.com/office/drawing/2015/10/21/chartex" xmlns:cx3="http://schemas.microsoft.com/office/drawing/2016/5/9/chartex" xmlns:cx4="http://schemas.microsoft.com/office/drawing/2016/5/10/chartex" xmlns:cx5="http://schemas.microsoft.com/office/drawing/2016/5/11/chartex" xmlns:cx6="http://schemas.microsoft.com/office/drawing/2016/5/12/chartex" xmlns:cx7="http://schemas.microsoft.com/office/drawing/2016/5/13/chartex" xmlns:cx8="http://schemas.microsoft.com/office/drawing/2016/5/14/chartex" xmlns:mc="http://schemas.openxmlformats.org/markup-compatibility/2006" xmlns:aink="http://schemas.microsoft.com/office/drawing/2016/ink" xmlns:am3d="http://schemas.microsoft.com/office/drawing/2017/model3d" xmlns:o="urn:schemas-microsoft-com:office:office" xmlns:oel="http://schemas.microsoft.com/office/2019/extlst" xmlns:r="http://schemas.openxmlformats.org/officeDocument/2006/relationships" xmlns:m="http://schemas.openxmlformats.org/officeDocument/2006/math" xmlns:v="urn:schemas-microsoft-com:vml" xmlns:wp14="http://schemas.microsoft.com/office/word/2010/wordprocessingDrawing" xmlns:wp="http://schemas.openxmlformats.org/drawingml/2006/wordprocessingDrawing" xmlns:w10="urn:schemas-microsoft-com:office:word" xmlns:w="http://schemas.openxmlformats.org/wordprocessingml/2006/main" xmlns:w14="http://schemas.microsoft.com/office/word/2010/wordml" xmlns:w15="http://schemas.microsoft.com/office/word/2012/wordml" xmlns:w16cex="http://schemas.microsoft.com/office/word/2018/wordml/cex" xmlns:w16cid="http://schemas.microsoft.com/office/word/2016/wordml/cid" xmlns:w16="http://schemas.microsoft.com/office/word/2018/wordml" xmlns:w16sdtdh="http://schemas.microsoft.com/office/word/2020/wordml/sdtdatahash" xmlns:w16se="http://schemas.microsoft.com/office/word/2015/wordml/symex" xmlns:wpg="http://schemas.microsoft.com/office/word/2010/wordprocessingGroup" xmlns:wpi="http://schemas.microsoft.com/office/word/2010/wordprocessingInk" xmlns:wne="http://schemas.microsoft.com/office/word/2006/wordml" xmlns:wps="http://schemas.microsoft.com/office/word/2010/wordprocessingShape" mc:Ignorable="w14 w15 w16se w16cid w16 w16cex w16sdtdh wp14">
   <w:p/>
 </w:hdr>
 </file>
@@ -61510,6 +61799,27 @@
     <w:name w:val="Normal"/>
     <w:qFormat/>
   </w:style>
+  <w:style w:type="paragraph" w:styleId="Heading1">
+    <w:name w:val="heading 1"/>
+    <w:basedOn w:val="Normal"/>
+    <w:next w:val="Normal"/>
+    <w:link w:val="Heading1Char"/>
+    <w:uiPriority w:val="9"/>
+    <w:qFormat/>
+    <w:rsid w:val="00784DE8"/>
+    <w:pPr>
+      <w:keepNext/>
+      <w:keepLines/>
+      <w:spacing w:before="240"/>
+      <w:outlineLvl w:val="0"/>
+    </w:pPr>
+    <w:rPr>
+      <w:rFonts w:asciiTheme="majorHAnsi" w:eastAsiaTheme="majorEastAsia" w:hAnsiTheme="majorHAnsi" w:cstheme="majorBidi"/>
+      <w:color w:val="2F5496" w:themeColor="accent1" w:themeShade="BF"/>
+      <w:sz w:val="32"/>
+      <w:szCs w:val="32"/>
+    </w:rPr>
+  </w:style>
   <w:style w:type="character" w:default="1" w:styleId="DefaultParagraphFont">
     <w:name w:val="Default Paragraph Font"/>
     <w:uiPriority w:val="1"/>
@@ -61559,6 +61869,58 @@
       <w:color w:val="605E5C"/>
       <w:shd w:val="clear" w:color="auto" w:fill="E1DFDD"/>
     </w:rPr>
+  </w:style>
+  <w:style w:type="character" w:customStyle="1" w:styleId="Heading1Char">
+    <w:name w:val="Heading 1 Char"/>
+    <w:basedOn w:val="DefaultParagraphFont"/>
+    <w:link w:val="Heading1"/>
+    <w:uiPriority w:val="9"/>
+    <w:rsid w:val="00784DE8"/>
+    <w:rPr>
+      <w:rFonts w:asciiTheme="majorHAnsi" w:eastAsiaTheme="majorEastAsia" w:hAnsiTheme="majorHAnsi" w:cstheme="majorBidi"/>
+      <w:color w:val="2F5496" w:themeColor="accent1" w:themeShade="BF"/>
+      <w:sz w:val="32"/>
+      <w:szCs w:val="32"/>
+    </w:rPr>
+  </w:style>
+  <w:style w:type="paragraph" w:styleId="Title">
+    <w:name w:val="Title"/>
+    <w:basedOn w:val="Normal"/>
+    <w:next w:val="Normal"/>
+    <w:link w:val="TitleChar"/>
+    <w:uiPriority w:val="10"/>
+    <w:qFormat/>
+    <w:rsid w:val="00784DE8"/>
+    <w:pPr>
+      <w:contextualSpacing/>
+    </w:pPr>
+    <w:rPr>
+      <w:rFonts w:asciiTheme="majorHAnsi" w:eastAsiaTheme="majorEastAsia" w:hAnsiTheme="majorHAnsi" w:cstheme="majorBidi"/>
+      <w:spacing w:val="-10"/>
+      <w:kern w:val="28"/>
+      <w:sz w:val="56"/>
+      <w:szCs w:val="56"/>
+    </w:rPr>
+  </w:style>
+  <w:style w:type="character" w:customStyle="1" w:styleId="TitleChar">
+    <w:name w:val="Title Char"/>
+    <w:basedOn w:val="DefaultParagraphFont"/>
+    <w:link w:val="Title"/>
+    <w:uiPriority w:val="10"/>
+    <w:rsid w:val="00784DE8"/>
+    <w:rPr>
+      <w:rFonts w:asciiTheme="majorHAnsi" w:eastAsiaTheme="majorEastAsia" w:hAnsiTheme="majorHAnsi" w:cstheme="majorBidi"/>
+      <w:spacing w:val="-10"/>
+      <w:kern w:val="28"/>
+      <w:sz w:val="56"/>
+      <w:szCs w:val="56"/>
+    </w:rPr>
+  </w:style>
+  <w:style w:type="paragraph" w:styleId="NoSpacing">
+    <w:name w:val="No Spacing"/>
+    <w:uiPriority w:val="1"/>
+    <w:qFormat/>
+    <w:rsid w:val="00784DE8"/>
   </w:style>
 </w:styles>
 </file>

</xml_diff>